<commit_message>
Update README with report guidelines and next steps
</commit_message>
<xml_diff>
--- a/HandoutDelivery/Homework_Group33.docx
+++ b/HandoutDelivery/Homework_Group33.docx
@@ -1516,7 +1516,7 @@
             </wp:anchor>
           </w:drawing>
         </mc:Choice>
-        <mc:Fallback xmlns:arto="http://schemas.microsoft.com/office/word/2006/arto" xmlns:a="http://schemas.openxmlformats.org/drawingml/2006/main">
+        <mc:Fallback xmlns:a="http://schemas.openxmlformats.org/drawingml/2006/main" xmlns:arto="http://schemas.microsoft.com/office/word/2006/arto">
           <w:pict>
             <v:shape id="Retângulo: Cantos Superiores Arredondados 39" style="position:absolute;margin-left:0;margin-top:43.7pt;width:595.25pt;height:7.35pt;rotation:180;z-index:-251658235;visibility:visible;mso-wrap-style:square;mso-width-percent:0;mso-height-percent:0;mso-wrap-distance-left:9pt;mso-wrap-distance-top:0;mso-wrap-distance-right:9pt;mso-wrap-distance-bottom:0;mso-position-horizontal:absolute;mso-position-horizontal-relative:page;mso-position-vertical:absolute;mso-position-vertical-relative:text;mso-width-percent:0;mso-height-percent:0;mso-width-relative:margin;mso-height-relative:margin;v-text-anchor:middle" coordsize="7559675,93345" o:spid="_x0000_s1026" fillcolor="#08306b" stroked="f" strokeweight="1pt" path="m,l7559675,r,l7559675,46673v,25777,-20896,46673,-46673,46673l46673,93345c20896,93345,,72449,,46672l,,,xe" o:gfxdata="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" w14:anchorId="231626FC">
               <v:fill type="gradient" color2="#0a6aca" angle="90" focus="100%">
@@ -1683,7 +1683,7 @@
             </wp:anchor>
           </w:drawing>
         </mc:Choice>
-        <mc:Fallback xmlns:arto="http://schemas.microsoft.com/office/word/2006/arto" xmlns:a="http://schemas.openxmlformats.org/drawingml/2006/main">
+        <mc:Fallback xmlns:a="http://schemas.openxmlformats.org/drawingml/2006/main" xmlns:arto="http://schemas.microsoft.com/office/word/2006/arto">
           <w:pict>
             <v:shape id="Retângulo: Cantos Superiores Arredondados 39" style="position:absolute;margin-left:0;margin-top:43.95pt;width:595.25pt;height:7.35pt;rotation:180;z-index:-251658233;visibility:visible;mso-wrap-style:square;mso-width-percent:0;mso-height-percent:0;mso-wrap-distance-left:9pt;mso-wrap-distance-top:0;mso-wrap-distance-right:9pt;mso-wrap-distance-bottom:0;mso-position-horizontal:absolute;mso-position-horizontal-relative:page;mso-position-vertical:absolute;mso-position-vertical-relative:text;mso-width-percent:0;mso-height-percent:0;mso-width-relative:margin;mso-height-relative:margin;v-text-anchor:middle" coordsize="7559675,93345" o:spid="_x0000_s1026" fillcolor="#08306b" stroked="f" strokeweight="1pt" path="m,l7559675,r,l7559675,46673v,25777,-20896,46673,-46673,46673l46673,93345c20896,93345,,72449,,46672l,,,xe" o:gfxdata="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" w14:anchorId="6D542C49">
               <v:fill type="gradient" color2="#0a6aca" angle="90" focus="100%">
@@ -1838,7 +1838,7 @@
             </wp:anchor>
           </w:drawing>
         </mc:Choice>
-        <mc:Fallback xmlns:arto="http://schemas.microsoft.com/office/word/2006/arto" xmlns:a="http://schemas.openxmlformats.org/drawingml/2006/main">
+        <mc:Fallback xmlns:a="http://schemas.openxmlformats.org/drawingml/2006/main" xmlns:arto="http://schemas.microsoft.com/office/word/2006/arto">
           <w:pict>
             <v:shape id="Retângulo: Cantos Superiores Arredondados 250979714" style="position:absolute;margin-left:-.2pt;margin-top:-15.65pt;width:595.3pt;height:7.3pt;rotation:180;flip:y;z-index:-251658236;visibility:visible;mso-wrap-style:square;mso-width-percent:0;mso-height-percent:0;mso-wrap-distance-left:9pt;mso-wrap-distance-top:0;mso-wrap-distance-right:9pt;mso-wrap-distance-bottom:0;mso-position-horizontal:absolute;mso-position-horizontal-relative:page;mso-position-vertical:absolute;mso-position-vertical-relative:text;mso-width-percent:0;mso-height-percent:0;mso-width-relative:margin;mso-height-relative:margin;v-text-anchor:middle" coordsize="7560000,92990" o:spid="_x0000_s1026" fillcolor="#08306b" stroked="f" strokeweight="1pt" path="m,l7560000,r,l7560000,46495v,25678,-20817,46495,-46495,46495l46495,92990c20817,92990,,72173,,46495l,,,xe" o:gfxdata="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" w14:anchorId="58C6E3EA">
               <v:fill type="gradient" color2="#0a6aca" angle="90" focus="100%">
@@ -1959,7 +1959,7 @@
             </wp:anchor>
           </w:drawing>
         </mc:Choice>
-        <mc:Fallback xmlns:arto="http://schemas.microsoft.com/office/word/2006/arto" xmlns:a14="http://schemas.microsoft.com/office/drawing/2010/main" xmlns:pic="http://schemas.openxmlformats.org/drawingml/2006/picture" xmlns:a="http://schemas.openxmlformats.org/drawingml/2006/main">
+        <mc:Fallback xmlns:a="http://schemas.openxmlformats.org/drawingml/2006/main" xmlns:pic="http://schemas.openxmlformats.org/drawingml/2006/picture" xmlns:a14="http://schemas.microsoft.com/office/drawing/2010/main" xmlns:arto="http://schemas.microsoft.com/office/word/2006/arto">
           <w:pict>
             <v:shape id="Retângulo: Cantos Superiores Arredondados 1962457133" style="position:absolute;margin-left:0;margin-top:-15.65pt;width:595.3pt;height:7.3pt;rotation:180;flip:y;z-index:-251658234;visibility:visible;mso-wrap-style:square;mso-width-percent:0;mso-height-percent:0;mso-wrap-distance-left:9pt;mso-wrap-distance-top:0;mso-wrap-distance-right:9pt;mso-wrap-distance-bottom:0;mso-position-horizontal:absolute;mso-position-horizontal-relative:page;mso-position-vertical:absolute;mso-position-vertical-relative:text;mso-width-percent:0;mso-height-percent:0;mso-width-relative:margin;mso-height-relative:margin;v-text-anchor:middle" coordsize="7560000,92990" o:spid="_x0000_s1026" fillcolor="#08306b" stroked="f" strokeweight="1pt" path="m,l7560000,r,l7560000,46495v,25678,-20817,46495,-46495,46495l46495,92990c20817,92990,,72173,,46495l,,,xe" o:gfxdata="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" w14:anchorId="780534B2">
               <v:fill type="gradient" color2="#0a6aca" angle="90" focus="100%">
@@ -2060,7 +2060,7 @@
             </wp:anchor>
           </w:drawing>
         </mc:Choice>
-        <mc:Fallback xmlns:arto="http://schemas.microsoft.com/office/word/2006/arto" xmlns:a14="http://schemas.microsoft.com/office/drawing/2010/main" xmlns:pic="http://schemas.openxmlformats.org/drawingml/2006/picture" xmlns:a="http://schemas.openxmlformats.org/drawingml/2006/main">
+        <mc:Fallback xmlns:a="http://schemas.openxmlformats.org/drawingml/2006/main" xmlns:pic="http://schemas.openxmlformats.org/drawingml/2006/picture" xmlns:a14="http://schemas.microsoft.com/office/drawing/2010/main" xmlns:arto="http://schemas.microsoft.com/office/word/2006/arto">
           <w:pict>
             <v:shape id="Retângulo: Cantos Superiores Arredondados 2119440312" style="position:absolute;margin-left:0;margin-top:-35.45pt;width:595.25pt;height:7.3pt;rotation:180;flip:y;z-index:-251658239;visibility:visible;mso-wrap-style:square;mso-width-percent:0;mso-height-percent:0;mso-wrap-distance-left:9pt;mso-wrap-distance-top:0;mso-wrap-distance-right:9pt;mso-wrap-distance-bottom:0;mso-position-horizontal:left;mso-position-horizontal-relative:page;mso-position-vertical:absolute;mso-position-vertical-relative:text;mso-width-percent:0;mso-height-percent:0;mso-width-relative:margin;mso-height-relative:margin;v-text-anchor:middle" coordsize="7559675,92710" o:spid="_x0000_s1026" fillcolor="#a30000" stroked="f" strokeweight="1pt" path="m,l7559675,r,l7559675,46355v,25601,-20754,46355,-46355,46355l46355,92710c20754,92710,,71956,,46355l,,,xe" o:gfxdata="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" w14:anchorId="72F2B032">
               <v:fill type="gradient" color2="#e60000" angle="90" focus="100%">
@@ -2161,7 +2161,7 @@
             </wp:anchor>
           </w:drawing>
         </mc:Choice>
-        <mc:Fallback xmlns:arto="http://schemas.microsoft.com/office/word/2006/arto" xmlns:a14="http://schemas.microsoft.com/office/drawing/2010/main" xmlns:pic="http://schemas.openxmlformats.org/drawingml/2006/picture" xmlns:a="http://schemas.openxmlformats.org/drawingml/2006/main">
+        <mc:Fallback xmlns:a="http://schemas.openxmlformats.org/drawingml/2006/main" xmlns:pic="http://schemas.openxmlformats.org/drawingml/2006/picture" xmlns:a14="http://schemas.microsoft.com/office/drawing/2010/main" xmlns:arto="http://schemas.microsoft.com/office/word/2006/arto">
           <w:pict>
             <v:shape id="Retângulo: Cantos Superiores Arredondados 1599093919" style="position:absolute;margin-left:0;margin-top:-35.3pt;width:595.25pt;height:7.3pt;rotation:180;flip:y;z-index:-251658240;visibility:visible;mso-wrap-style:square;mso-width-percent:0;mso-height-percent:0;mso-wrap-distance-left:9pt;mso-wrap-distance-top:0;mso-wrap-distance-right:9pt;mso-wrap-distance-bottom:0;mso-position-horizontal:left;mso-position-horizontal-relative:page;mso-position-vertical:absolute;mso-position-vertical-relative:text;mso-width-percent:0;mso-height-percent:0;mso-width-relative:margin;mso-height-relative:margin;v-text-anchor:middle" coordsize="7560000,92990" o:spid="_x0000_s1026" fillcolor="#a30000" stroked="f" strokeweight="1pt" path="m,l7560000,r,l7560000,46495v,25678,-20817,46495,-46495,46495l46495,92990c20817,92990,,72173,,46495l,,,xe" o:gfxdata="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" w14:anchorId="09B42E2D">
               <v:fill type="gradient" color2="#e60000" angle="90" focus="100%">
@@ -2262,7 +2262,7 @@
             </wp:anchor>
           </w:drawing>
         </mc:Choice>
-        <mc:Fallback xmlns:arto="http://schemas.microsoft.com/office/word/2006/arto" xmlns:a14="http://schemas.microsoft.com/office/drawing/2010/main" xmlns:pic="http://schemas.openxmlformats.org/drawingml/2006/picture" xmlns:a="http://schemas.openxmlformats.org/drawingml/2006/main">
+        <mc:Fallback xmlns:a="http://schemas.openxmlformats.org/drawingml/2006/main" xmlns:pic="http://schemas.openxmlformats.org/drawingml/2006/picture" xmlns:a14="http://schemas.microsoft.com/office/drawing/2010/main" xmlns:arto="http://schemas.microsoft.com/office/word/2006/arto">
           <w:pict>
             <v:shape id="Retângulo: Cantos Superiores Arredondados 981272274" style="position:absolute;margin-left:0;margin-top:-35.3pt;width:595.3pt;height:7.3pt;rotation:180;flip:y;z-index:-251658238;visibility:visible;mso-wrap-style:square;mso-width-percent:0;mso-height-percent:0;mso-wrap-distance-left:9pt;mso-wrap-distance-top:0;mso-wrap-distance-right:9pt;mso-wrap-distance-bottom:0;mso-position-horizontal:left;mso-position-horizontal-relative:page;mso-position-vertical:absolute;mso-position-vertical-relative:text;mso-width-percent:0;mso-height-percent:0;mso-width-relative:margin;mso-height-relative:margin;v-text-anchor:middle" coordsize="7560000,92990" o:spid="_x0000_s1026" fillcolor="#7b8c1c" stroked="f" strokeweight="1pt" path="m,l7560000,r,l7560000,46495v,25678,-20817,46495,-46495,46495l46495,92990c20817,92990,,72173,,46495l,,,xe" o:gfxdata="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" w14:anchorId="362E24DF">
               <v:fill type="gradient" color2="#bed62f" angle="90" focus="100%">

</xml_diff>